<commit_message>
Revert "added line 3"
This reverts commit 6be79a79084dd8929a96ed5749afe61e044c2497.
</commit_message>
<xml_diff>
--- a/test file.docx
+++ b/test file.docx
@@ -1,6 +1,6 @@
 
 <file path=word/document.xml><?xml version="1.0" encoding="utf-8"?>
-<w:document xmlns:wpc="http://schemas.microsoft.com/office/word/2010/wordprocessingCanvas" xmlns:mc="http://schemas.openxmlformats.org/markup-compatibility/2006" xmlns:o="urn:schemas-microsoft-com:office:office" xmlns:r="http://schemas.openxmlformats.org/officeDocument/2006/relationships" xmlns:m="http://schemas.openxmlformats.org/officeDocument/2006/math" xmlns:v="urn:schemas-microsoft-com:vml" xmlns:wp14="http://schemas.microsoft.com/office/word/2010/wordprocessingDrawing" xmlns:wp="http://schemas.openxmlformats.org/drawingml/2006/wordprocessingDrawing" xmlns:w10="urn:schemas-microsoft-com:office:word" xmlns:w="http://schemas.openxmlformats.org/wordprocessingml/2006/main" xmlns:w14="http://schemas.microsoft.com/office/word/2010/wordml" xmlns:wpg="http://schemas.microsoft.com/office/word/2010/wordprocessingGroup" xmlns:wpi="http://schemas.microsoft.com/office/word/2010/wordprocessingInk" xmlns:wne="http://schemas.microsoft.com/office/word/2006/wordml" xmlns:wps="http://schemas.microsoft.com/office/word/2010/wordprocessingShape" mc:Ignorable="w14 wp14">
+<w:document xmlns:ve="http://schemas.openxmlformats.org/markup-compatibility/2006" xmlns:o="urn:schemas-microsoft-com:office:office" xmlns:r="http://schemas.openxmlformats.org/officeDocument/2006/relationships" xmlns:m="http://schemas.openxmlformats.org/officeDocument/2006/math" xmlns:v="urn:schemas-microsoft-com:vml" xmlns:wp="http://schemas.openxmlformats.org/drawingml/2006/wordprocessingDrawing" xmlns:w10="urn:schemas-microsoft-com:office:word" xmlns:w="http://schemas.openxmlformats.org/wordprocessingml/2006/main" xmlns:wne="http://schemas.microsoft.com/office/word/2006/wordml">
   <w:body>
     <w:p>
       <w:pPr>
@@ -16,18 +16,10 @@
           <w:sz w:val="24"/>
           <w:szCs w:val="24"/>
         </w:rPr>
-        <w:t xml:space="preserve">Test file for </w:t>
+        <w:t>Test file for github</w:t>
       </w:r>
-      <w:proofErr w:type="spellStart"/>
-      <w:r>
-        <w:rPr>
-          <w:rFonts w:ascii="Times New Roman" w:hAnsi="Times New Roman" w:cs="Times New Roman"/>
-          <w:sz w:val="24"/>
-          <w:szCs w:val="24"/>
-        </w:rPr>
-        <w:t>github</w:t>
-      </w:r>
-      <w:proofErr w:type="spellEnd"/>
+      <w:bookmarkStart w:id="0" w:name="_GoBack"/>
+      <w:bookmarkEnd w:id="0"/>
     </w:p>
     <w:p>
       <w:pPr>
@@ -55,32 +47,13 @@
         <w:t>2. Here is the line that Jonathan added.</w:t>
       </w:r>
     </w:p>
-    <w:p>
-      <w:pPr>
-        <w:rPr>
-          <w:rFonts w:ascii="Times New Roman" w:hAnsi="Times New Roman" w:cs="Times New Roman"/>
-          <w:sz w:val="24"/>
-          <w:szCs w:val="24"/>
-        </w:rPr>
-      </w:pPr>
-      <w:r>
-        <w:rPr>
-          <w:rFonts w:ascii="Times New Roman" w:hAnsi="Times New Roman" w:cs="Times New Roman"/>
-          <w:sz w:val="24"/>
-          <w:szCs w:val="24"/>
-        </w:rPr>
-        <w:t>3.Puru added</w:t>
-      </w:r>
-      <w:bookmarkStart w:id="0" w:name="_GoBack"/>
-      <w:bookmarkEnd w:id="0"/>
-    </w:p>
     <w:sectPr>
-      <w:headerReference w:type="even" r:id="rId8"/>
-      <w:headerReference w:type="default" r:id="rId9"/>
-      <w:footerReference w:type="even" r:id="rId10"/>
-      <w:footerReference w:type="default" r:id="rId11"/>
-      <w:headerReference w:type="first" r:id="rId12"/>
-      <w:footerReference w:type="first" r:id="rId13"/>
+      <w:headerReference w:type="even" r:id="rId7"/>
+      <w:headerReference w:type="default" r:id="rId8"/>
+      <w:footerReference w:type="even" r:id="rId9"/>
+      <w:footerReference w:type="default" r:id="rId10"/>
+      <w:headerReference w:type="first" r:id="rId11"/>
+      <w:footerReference w:type="first" r:id="rId12"/>
       <w:pgSz w:w="12240" w:h="15840"/>
       <w:pgMar w:top="1440" w:right="1440" w:bottom="1440" w:left="1440" w:header="720" w:footer="720" w:gutter="0"/>
       <w:cols w:space="720"/>
@@ -92,7 +65,7 @@
 </file>
 
 <file path=word/endnotes.xml><?xml version="1.0" encoding="utf-8"?>
-<w:endnotes xmlns:wpc="http://schemas.microsoft.com/office/word/2010/wordprocessingCanvas" xmlns:mc="http://schemas.openxmlformats.org/markup-compatibility/2006" xmlns:o="urn:schemas-microsoft-com:office:office" xmlns:r="http://schemas.openxmlformats.org/officeDocument/2006/relationships" xmlns:m="http://schemas.openxmlformats.org/officeDocument/2006/math" xmlns:v="urn:schemas-microsoft-com:vml" xmlns:wp14="http://schemas.microsoft.com/office/word/2010/wordprocessingDrawing" xmlns:wp="http://schemas.openxmlformats.org/drawingml/2006/wordprocessingDrawing" xmlns:w10="urn:schemas-microsoft-com:office:word" xmlns:w="http://schemas.openxmlformats.org/wordprocessingml/2006/main" xmlns:w14="http://schemas.microsoft.com/office/word/2010/wordml" xmlns:wpg="http://schemas.microsoft.com/office/word/2010/wordprocessingGroup" xmlns:wpi="http://schemas.microsoft.com/office/word/2010/wordprocessingInk" xmlns:wne="http://schemas.microsoft.com/office/word/2006/wordml" xmlns:wps="http://schemas.microsoft.com/office/word/2010/wordprocessingShape" mc:Ignorable="w14 wp14">
+<w:endnotes xmlns:ve="http://schemas.openxmlformats.org/markup-compatibility/2006" xmlns:o="urn:schemas-microsoft-com:office:office" xmlns:r="http://schemas.openxmlformats.org/officeDocument/2006/relationships" xmlns:m="http://schemas.openxmlformats.org/officeDocument/2006/math" xmlns:v="urn:schemas-microsoft-com:vml" xmlns:wp="http://schemas.openxmlformats.org/drawingml/2006/wordprocessingDrawing" xmlns:w10="urn:schemas-microsoft-com:office:word" xmlns:w="http://schemas.openxmlformats.org/wordprocessingml/2006/main" xmlns:wne="http://schemas.microsoft.com/office/word/2006/wordml">
   <w:endnote w:type="separator" w:id="-1">
     <w:p>
       <w:pPr>
@@ -117,7 +90,7 @@
 </file>
 
 <file path=word/footer1.xml><?xml version="1.0" encoding="utf-8"?>
-<w:ftr xmlns:wpc="http://schemas.microsoft.com/office/word/2010/wordprocessingCanvas" xmlns:mc="http://schemas.openxmlformats.org/markup-compatibility/2006" xmlns:o="urn:schemas-microsoft-com:office:office" xmlns:r="http://schemas.openxmlformats.org/officeDocument/2006/relationships" xmlns:m="http://schemas.openxmlformats.org/officeDocument/2006/math" xmlns:v="urn:schemas-microsoft-com:vml" xmlns:wp14="http://schemas.microsoft.com/office/word/2010/wordprocessingDrawing" xmlns:wp="http://schemas.openxmlformats.org/drawingml/2006/wordprocessingDrawing" xmlns:w10="urn:schemas-microsoft-com:office:word" xmlns:w="http://schemas.openxmlformats.org/wordprocessingml/2006/main" xmlns:w14="http://schemas.microsoft.com/office/word/2010/wordml" xmlns:wpg="http://schemas.microsoft.com/office/word/2010/wordprocessingGroup" xmlns:wpi="http://schemas.microsoft.com/office/word/2010/wordprocessingInk" xmlns:wne="http://schemas.microsoft.com/office/word/2006/wordml" xmlns:wps="http://schemas.microsoft.com/office/word/2010/wordprocessingShape" mc:Ignorable="w14 wp14">
+<w:ftr xmlns:ve="http://schemas.openxmlformats.org/markup-compatibility/2006" xmlns:o="urn:schemas-microsoft-com:office:office" xmlns:r="http://schemas.openxmlformats.org/officeDocument/2006/relationships" xmlns:m="http://schemas.openxmlformats.org/officeDocument/2006/math" xmlns:v="urn:schemas-microsoft-com:vml" xmlns:wp="http://schemas.openxmlformats.org/drawingml/2006/wordprocessingDrawing" xmlns:w10="urn:schemas-microsoft-com:office:word" xmlns:w="http://schemas.openxmlformats.org/wordprocessingml/2006/main" xmlns:wne="http://schemas.microsoft.com/office/word/2006/wordml">
   <w:p>
     <w:pPr>
       <w:pStyle w:val="Footer"/>
@@ -127,7 +100,7 @@
 </file>
 
 <file path=word/footer2.xml><?xml version="1.0" encoding="utf-8"?>
-<w:ftr xmlns:wpc="http://schemas.microsoft.com/office/word/2010/wordprocessingCanvas" xmlns:mc="http://schemas.openxmlformats.org/markup-compatibility/2006" xmlns:o="urn:schemas-microsoft-com:office:office" xmlns:r="http://schemas.openxmlformats.org/officeDocument/2006/relationships" xmlns:m="http://schemas.openxmlformats.org/officeDocument/2006/math" xmlns:v="urn:schemas-microsoft-com:vml" xmlns:wp14="http://schemas.microsoft.com/office/word/2010/wordprocessingDrawing" xmlns:wp="http://schemas.openxmlformats.org/drawingml/2006/wordprocessingDrawing" xmlns:w10="urn:schemas-microsoft-com:office:word" xmlns:w="http://schemas.openxmlformats.org/wordprocessingml/2006/main" xmlns:w14="http://schemas.microsoft.com/office/word/2010/wordml" xmlns:wpg="http://schemas.microsoft.com/office/word/2010/wordprocessingGroup" xmlns:wpi="http://schemas.microsoft.com/office/word/2010/wordprocessingInk" xmlns:wne="http://schemas.microsoft.com/office/word/2006/wordml" xmlns:wps="http://schemas.microsoft.com/office/word/2010/wordprocessingShape" mc:Ignorable="w14 wp14">
+<w:ftr xmlns:ve="http://schemas.openxmlformats.org/markup-compatibility/2006" xmlns:o="urn:schemas-microsoft-com:office:office" xmlns:r="http://schemas.openxmlformats.org/officeDocument/2006/relationships" xmlns:m="http://schemas.openxmlformats.org/officeDocument/2006/math" xmlns:v="urn:schemas-microsoft-com:vml" xmlns:wp="http://schemas.openxmlformats.org/drawingml/2006/wordprocessingDrawing" xmlns:w10="urn:schemas-microsoft-com:office:word" xmlns:w="http://schemas.openxmlformats.org/wordprocessingml/2006/main" xmlns:wne="http://schemas.microsoft.com/office/word/2006/wordml">
   <w:p>
     <w:pPr>
       <w:pStyle w:val="Footer"/>
@@ -137,7 +110,7 @@
 </file>
 
 <file path=word/footer3.xml><?xml version="1.0" encoding="utf-8"?>
-<w:ftr xmlns:wpc="http://schemas.microsoft.com/office/word/2010/wordprocessingCanvas" xmlns:mc="http://schemas.openxmlformats.org/markup-compatibility/2006" xmlns:o="urn:schemas-microsoft-com:office:office" xmlns:r="http://schemas.openxmlformats.org/officeDocument/2006/relationships" xmlns:m="http://schemas.openxmlformats.org/officeDocument/2006/math" xmlns:v="urn:schemas-microsoft-com:vml" xmlns:wp14="http://schemas.microsoft.com/office/word/2010/wordprocessingDrawing" xmlns:wp="http://schemas.openxmlformats.org/drawingml/2006/wordprocessingDrawing" xmlns:w10="urn:schemas-microsoft-com:office:word" xmlns:w="http://schemas.openxmlformats.org/wordprocessingml/2006/main" xmlns:w14="http://schemas.microsoft.com/office/word/2010/wordml" xmlns:wpg="http://schemas.microsoft.com/office/word/2010/wordprocessingGroup" xmlns:wpi="http://schemas.microsoft.com/office/word/2010/wordprocessingInk" xmlns:wne="http://schemas.microsoft.com/office/word/2006/wordml" xmlns:wps="http://schemas.microsoft.com/office/word/2010/wordprocessingShape" mc:Ignorable="w14 wp14">
+<w:ftr xmlns:ve="http://schemas.openxmlformats.org/markup-compatibility/2006" xmlns:o="urn:schemas-microsoft-com:office:office" xmlns:r="http://schemas.openxmlformats.org/officeDocument/2006/relationships" xmlns:m="http://schemas.openxmlformats.org/officeDocument/2006/math" xmlns:v="urn:schemas-microsoft-com:vml" xmlns:wp="http://schemas.openxmlformats.org/drawingml/2006/wordprocessingDrawing" xmlns:w10="urn:schemas-microsoft-com:office:word" xmlns:w="http://schemas.openxmlformats.org/wordprocessingml/2006/main" xmlns:wne="http://schemas.microsoft.com/office/word/2006/wordml">
   <w:p>
     <w:pPr>
       <w:pStyle w:val="Footer"/>
@@ -147,7 +120,7 @@
 </file>
 
 <file path=word/footnotes.xml><?xml version="1.0" encoding="utf-8"?>
-<w:footnotes xmlns:wpc="http://schemas.microsoft.com/office/word/2010/wordprocessingCanvas" xmlns:mc="http://schemas.openxmlformats.org/markup-compatibility/2006" xmlns:o="urn:schemas-microsoft-com:office:office" xmlns:r="http://schemas.openxmlformats.org/officeDocument/2006/relationships" xmlns:m="http://schemas.openxmlformats.org/officeDocument/2006/math" xmlns:v="urn:schemas-microsoft-com:vml" xmlns:wp14="http://schemas.microsoft.com/office/word/2010/wordprocessingDrawing" xmlns:wp="http://schemas.openxmlformats.org/drawingml/2006/wordprocessingDrawing" xmlns:w10="urn:schemas-microsoft-com:office:word" xmlns:w="http://schemas.openxmlformats.org/wordprocessingml/2006/main" xmlns:w14="http://schemas.microsoft.com/office/word/2010/wordml" xmlns:wpg="http://schemas.microsoft.com/office/word/2010/wordprocessingGroup" xmlns:wpi="http://schemas.microsoft.com/office/word/2010/wordprocessingInk" xmlns:wne="http://schemas.microsoft.com/office/word/2006/wordml" xmlns:wps="http://schemas.microsoft.com/office/word/2010/wordprocessingShape" mc:Ignorable="w14 wp14">
+<w:footnotes xmlns:ve="http://schemas.openxmlformats.org/markup-compatibility/2006" xmlns:o="urn:schemas-microsoft-com:office:office" xmlns:r="http://schemas.openxmlformats.org/officeDocument/2006/relationships" xmlns:m="http://schemas.openxmlformats.org/officeDocument/2006/math" xmlns:v="urn:schemas-microsoft-com:vml" xmlns:wp="http://schemas.openxmlformats.org/drawingml/2006/wordprocessingDrawing" xmlns:w10="urn:schemas-microsoft-com:office:word" xmlns:w="http://schemas.openxmlformats.org/wordprocessingml/2006/main" xmlns:wne="http://schemas.microsoft.com/office/word/2006/wordml">
   <w:footnote w:type="separator" w:id="-1">
     <w:p>
       <w:pPr>
@@ -172,7 +145,7 @@
 </file>
 
 <file path=word/header1.xml><?xml version="1.0" encoding="utf-8"?>
-<w:hdr xmlns:wpc="http://schemas.microsoft.com/office/word/2010/wordprocessingCanvas" xmlns:mc="http://schemas.openxmlformats.org/markup-compatibility/2006" xmlns:o="urn:schemas-microsoft-com:office:office" xmlns:r="http://schemas.openxmlformats.org/officeDocument/2006/relationships" xmlns:m="http://schemas.openxmlformats.org/officeDocument/2006/math" xmlns:v="urn:schemas-microsoft-com:vml" xmlns:wp14="http://schemas.microsoft.com/office/word/2010/wordprocessingDrawing" xmlns:wp="http://schemas.openxmlformats.org/drawingml/2006/wordprocessingDrawing" xmlns:w10="urn:schemas-microsoft-com:office:word" xmlns:w="http://schemas.openxmlformats.org/wordprocessingml/2006/main" xmlns:w14="http://schemas.microsoft.com/office/word/2010/wordml" xmlns:wpg="http://schemas.microsoft.com/office/word/2010/wordprocessingGroup" xmlns:wpi="http://schemas.microsoft.com/office/word/2010/wordprocessingInk" xmlns:wne="http://schemas.microsoft.com/office/word/2006/wordml" xmlns:wps="http://schemas.microsoft.com/office/word/2010/wordprocessingShape" mc:Ignorable="w14 wp14">
+<w:hdr xmlns:ve="http://schemas.openxmlformats.org/markup-compatibility/2006" xmlns:o="urn:schemas-microsoft-com:office:office" xmlns:r="http://schemas.openxmlformats.org/officeDocument/2006/relationships" xmlns:m="http://schemas.openxmlformats.org/officeDocument/2006/math" xmlns:v="urn:schemas-microsoft-com:vml" xmlns:wp="http://schemas.openxmlformats.org/drawingml/2006/wordprocessingDrawing" xmlns:w10="urn:schemas-microsoft-com:office:word" xmlns:w="http://schemas.openxmlformats.org/wordprocessingml/2006/main" xmlns:wne="http://schemas.microsoft.com/office/word/2006/wordml">
   <w:p>
     <w:pPr>
       <w:pStyle w:val="Header"/>
@@ -182,7 +155,7 @@
 </file>
 
 <file path=word/header2.xml><?xml version="1.0" encoding="utf-8"?>
-<w:hdr xmlns:wpc="http://schemas.microsoft.com/office/word/2010/wordprocessingCanvas" xmlns:mc="http://schemas.openxmlformats.org/markup-compatibility/2006" xmlns:o="urn:schemas-microsoft-com:office:office" xmlns:r="http://schemas.openxmlformats.org/officeDocument/2006/relationships" xmlns:m="http://schemas.openxmlformats.org/officeDocument/2006/math" xmlns:v="urn:schemas-microsoft-com:vml" xmlns:wp14="http://schemas.microsoft.com/office/word/2010/wordprocessingDrawing" xmlns:wp="http://schemas.openxmlformats.org/drawingml/2006/wordprocessingDrawing" xmlns:w10="urn:schemas-microsoft-com:office:word" xmlns:w="http://schemas.openxmlformats.org/wordprocessingml/2006/main" xmlns:w14="http://schemas.microsoft.com/office/word/2010/wordml" xmlns:wpg="http://schemas.microsoft.com/office/word/2010/wordprocessingGroup" xmlns:wpi="http://schemas.microsoft.com/office/word/2010/wordprocessingInk" xmlns:wne="http://schemas.microsoft.com/office/word/2006/wordml" xmlns:wps="http://schemas.microsoft.com/office/word/2010/wordprocessingShape" mc:Ignorable="w14 wp14">
+<w:hdr xmlns:ve="http://schemas.openxmlformats.org/markup-compatibility/2006" xmlns:o="urn:schemas-microsoft-com:office:office" xmlns:r="http://schemas.openxmlformats.org/officeDocument/2006/relationships" xmlns:m="http://schemas.openxmlformats.org/officeDocument/2006/math" xmlns:v="urn:schemas-microsoft-com:vml" xmlns:wp="http://schemas.openxmlformats.org/drawingml/2006/wordprocessingDrawing" xmlns:w10="urn:schemas-microsoft-com:office:word" xmlns:w="http://schemas.openxmlformats.org/wordprocessingml/2006/main" xmlns:wne="http://schemas.microsoft.com/office/word/2006/wordml">
   <w:sdt>
     <w:sdtPr>
       <w:id w:val="-696773283"/>
@@ -236,7 +209,7 @@
 </file>
 
 <file path=word/header3.xml><?xml version="1.0" encoding="utf-8"?>
-<w:hdr xmlns:wpc="http://schemas.microsoft.com/office/word/2010/wordprocessingCanvas" xmlns:mc="http://schemas.openxmlformats.org/markup-compatibility/2006" xmlns:o="urn:schemas-microsoft-com:office:office" xmlns:r="http://schemas.openxmlformats.org/officeDocument/2006/relationships" xmlns:m="http://schemas.openxmlformats.org/officeDocument/2006/math" xmlns:v="urn:schemas-microsoft-com:vml" xmlns:wp14="http://schemas.microsoft.com/office/word/2010/wordprocessingDrawing" xmlns:wp="http://schemas.openxmlformats.org/drawingml/2006/wordprocessingDrawing" xmlns:w10="urn:schemas-microsoft-com:office:word" xmlns:w="http://schemas.openxmlformats.org/wordprocessingml/2006/main" xmlns:w14="http://schemas.microsoft.com/office/word/2010/wordml" xmlns:wpg="http://schemas.microsoft.com/office/word/2010/wordprocessingGroup" xmlns:wpi="http://schemas.microsoft.com/office/word/2010/wordprocessingInk" xmlns:wne="http://schemas.microsoft.com/office/word/2006/wordml" xmlns:wps="http://schemas.microsoft.com/office/word/2010/wordprocessingShape" mc:Ignorable="w14 wp14">
+<w:hdr xmlns:ve="http://schemas.openxmlformats.org/markup-compatibility/2006" xmlns:o="urn:schemas-microsoft-com:office:office" xmlns:r="http://schemas.openxmlformats.org/officeDocument/2006/relationships" xmlns:m="http://schemas.openxmlformats.org/officeDocument/2006/math" xmlns:v="urn:schemas-microsoft-com:vml" xmlns:wp="http://schemas.openxmlformats.org/drawingml/2006/wordprocessingDrawing" xmlns:w10="urn:schemas-microsoft-com:office:word" xmlns:w="http://schemas.openxmlformats.org/wordprocessingml/2006/main" xmlns:wne="http://schemas.microsoft.com/office/word/2006/wordml">
   <w:p>
     <w:pPr>
       <w:pStyle w:val="Header"/>
@@ -246,7 +219,7 @@
 </file>
 
 <file path=word/numbering.xml><?xml version="1.0" encoding="utf-8"?>
-<w:numbering xmlns:wpc="http://schemas.microsoft.com/office/word/2010/wordprocessingCanvas" xmlns:mc="http://schemas.openxmlformats.org/markup-compatibility/2006" xmlns:o="urn:schemas-microsoft-com:office:office" xmlns:r="http://schemas.openxmlformats.org/officeDocument/2006/relationships" xmlns:m="http://schemas.openxmlformats.org/officeDocument/2006/math" xmlns:v="urn:schemas-microsoft-com:vml" xmlns:wp14="http://schemas.microsoft.com/office/word/2010/wordprocessingDrawing" xmlns:wp="http://schemas.openxmlformats.org/drawingml/2006/wordprocessingDrawing" xmlns:w10="urn:schemas-microsoft-com:office:word" xmlns:w="http://schemas.openxmlformats.org/wordprocessingml/2006/main" xmlns:w14="http://schemas.microsoft.com/office/word/2010/wordml" xmlns:wpg="http://schemas.microsoft.com/office/word/2010/wordprocessingGroup" xmlns:wpi="http://schemas.microsoft.com/office/word/2010/wordprocessingInk" xmlns:wne="http://schemas.microsoft.com/office/word/2006/wordml" xmlns:wps="http://schemas.microsoft.com/office/word/2010/wordprocessingShape" mc:Ignorable="w14 wp14">
+<w:numbering xmlns:ve="http://schemas.openxmlformats.org/markup-compatibility/2006" xmlns:o="urn:schemas-microsoft-com:office:office" xmlns:r="http://schemas.openxmlformats.org/officeDocument/2006/relationships" xmlns:m="http://schemas.openxmlformats.org/officeDocument/2006/math" xmlns:v="urn:schemas-microsoft-com:vml" xmlns:wp="http://schemas.openxmlformats.org/drawingml/2006/wordprocessingDrawing" xmlns:w10="urn:schemas-microsoft-com:office:word" xmlns:w="http://schemas.openxmlformats.org/wordprocessingml/2006/main" xmlns:wne="http://schemas.microsoft.com/office/word/2006/wordml">
   <w:abstractNum w:abstractNumId="0">
     <w:nsid w:val="4D545ADD"/>
     <w:multiLevelType w:val="hybridMultilevel"/>
@@ -343,7 +316,7 @@
 </file>
 
 <file path=word/styles.xml><?xml version="1.0" encoding="utf-8"?>
-<w:styles xmlns:mc="http://schemas.openxmlformats.org/markup-compatibility/2006" xmlns:r="http://schemas.openxmlformats.org/officeDocument/2006/relationships" xmlns:w="http://schemas.openxmlformats.org/wordprocessingml/2006/main" xmlns:w14="http://schemas.microsoft.com/office/word/2010/wordml" mc:Ignorable="w14">
+<w:styles xmlns:r="http://schemas.openxmlformats.org/officeDocument/2006/relationships" xmlns:w="http://schemas.openxmlformats.org/wordprocessingml/2006/main">
   <w:docDefaults>
     <w:rPrDefault>
       <w:rPr>
@@ -514,6 +487,7 @@
     <w:uiPriority w:val="99"/>
     <w:semiHidden/>
     <w:unhideWhenUsed/>
+    <w:qFormat/>
     <w:tblPr>
       <w:tblInd w:w="0" w:type="dxa"/>
       <w:tblCellMar>

</xml_diff>